<commit_message>
En la plantilla de agrego los visitantes a la fecha
</commit_message>
<xml_diff>
--- a/Documentacion y Feedback/Act Formativas/Plantillas/Pedidos a fabricas.docx
+++ b/Documentacion y Feedback/Act Formativas/Plantillas/Pedidos a fabricas.docx
@@ -15,7 +15,11 @@
       </w:r>
     </w:p>
     <w:p/>
-    <w:p/>
+    <w:p>
+      <w:pPr>
+        <w:jc w:val="center"/>
+      </w:pPr>
+    </w:p>
     <w:tbl>
       <w:tblPr>
         <w:tblStyle w:val="Tablaconcuadrcula"/>
@@ -45,6 +49,7 @@
           </w:tcPr>
           <w:p>
             <w:pPr>
+              <w:jc w:val="center"/>
               <w:rPr>
                 <w:i/>
                 <w:sz w:val="22"/>
@@ -72,6 +77,7 @@
           </w:tcPr>
           <w:p>
             <w:pPr>
+              <w:jc w:val="center"/>
               <w:rPr>
                 <w:i/>
                 <w:sz w:val="22"/>
@@ -82,75 +88,64 @@
                 <w:i/>
                 <w:sz w:val="22"/>
               </w:rPr>
-              <w:t xml:space="preserve">        </w:t>
-            </w:r>
-            <w:r>
+              <w:t>Pedidos</w:t>
+            </w:r>
+          </w:p>
+        </w:tc>
+        <w:tc>
+          <w:tcPr>
+            <w:tcW w:w="1440" w:type="dxa"/>
+          </w:tcPr>
+          <w:p>
+            <w:pPr>
+              <w:jc w:val="center"/>
               <w:rPr>
                 <w:i/>
                 <w:sz w:val="22"/>
               </w:rPr>
-              <w:t>Pedidos</w:t>
-            </w:r>
-          </w:p>
-        </w:tc>
-        <w:tc>
-          <w:tcPr>
-            <w:tcW w:w="1440" w:type="dxa"/>
-          </w:tcPr>
-          <w:p>
-            <w:pPr>
+            </w:pPr>
+            <w:r>
               <w:rPr>
                 <w:i/>
                 <w:sz w:val="22"/>
               </w:rPr>
-            </w:pPr>
-            <w:r>
+              <w:t>Estatus</w:t>
+            </w:r>
+          </w:p>
+        </w:tc>
+        <w:tc>
+          <w:tcPr>
+            <w:tcW w:w="2996" w:type="dxa"/>
+          </w:tcPr>
+          <w:p>
+            <w:pPr>
+              <w:jc w:val="center"/>
               <w:rPr>
                 <w:i/>
                 <w:sz w:val="22"/>
               </w:rPr>
-              <w:t xml:space="preserve">Estatus </w:t>
-            </w:r>
-          </w:p>
-        </w:tc>
-        <w:tc>
-          <w:tcPr>
-            <w:tcW w:w="2996" w:type="dxa"/>
-          </w:tcPr>
-          <w:p>
-            <w:pPr>
+            </w:pPr>
+            <w:r>
               <w:rPr>
                 <w:i/>
                 <w:sz w:val="22"/>
               </w:rPr>
-            </w:pPr>
-            <w:r>
+              <w:t>Días de atraso/Fecha</w:t>
+            </w:r>
+          </w:p>
+        </w:tc>
+        <w:tc>
+          <w:tcPr>
+            <w:tcW w:w="2152" w:type="dxa"/>
+          </w:tcPr>
+          <w:p>
+            <w:pPr>
+              <w:jc w:val="center"/>
               <w:rPr>
                 <w:i/>
                 <w:sz w:val="22"/>
               </w:rPr>
-              <w:t xml:space="preserve"> Días de atraso/Fecha</w:t>
-            </w:r>
-          </w:p>
-        </w:tc>
-        <w:tc>
-          <w:tcPr>
-            <w:tcW w:w="2152" w:type="dxa"/>
-          </w:tcPr>
-          <w:p>
-            <w:pPr>
-              <w:rPr>
-                <w:i/>
-                <w:sz w:val="22"/>
-              </w:rPr>
             </w:pPr>
-            <w:r>
-              <w:rPr>
-                <w:i/>
-                <w:sz w:val="22"/>
-              </w:rPr>
-              <w:t xml:space="preserve">   </w:t>
-            </w:r>
             <w:r>
               <w:rPr>
                 <w:i/>
@@ -1756,7 +1751,7 @@
   <a:extraClrSchemeLst/>
   <a:extLst>
     <a:ext uri="{05A4C25C-085E-4340-85A3-A5531E510DB2}">
-      <thm15:themeFamily xmlns="" xmlns:thm15="http://schemas.microsoft.com/office/thememl/2012/main" name="Office Theme" id="{62F939B6-93AF-4DB8-9C6B-D6C7DFDC589F}" vid="{4A3C46E8-61CC-4603-A589-7422A47A8E4A}"/>
+      <thm15:themeFamily xmlns:thm15="http://schemas.microsoft.com/office/thememl/2012/main" xmlns="" name="Office Theme" id="{62F939B6-93AF-4DB8-9C6B-D6C7DFDC589F}" vid="{4A3C46E8-61CC-4603-A589-7422A47A8E4A}"/>
     </a:ext>
   </a:extLst>
 </a:theme>

</xml_diff>